<commit_message>
robustness and usecase word ready
</commit_message>
<xml_diff>
--- a/BingeSpice v0.3/Domain-Model-v0.2.docx
+++ b/BingeSpice v0.3/Domain-Model-v0.2.docx
@@ -119,7 +119,17 @@
                                 <w:sz w:val="96"/>
                                 <w:szCs w:val="96"/>
                               </w:rPr>
-                              <w:t>v0.1</w:t>
+                              <w:t>v0.</w:t>
+                            </w:r>
+                            <w:r>
+                              <w:rPr>
+                                <w:b/>
+                                <w:color w:val="A5C9EB" w:themeColor="text2" w:themeTint="40"/>
+                                <w:spacing w:val="0"/>
+                                <w:sz w:val="96"/>
+                                <w:szCs w:val="96"/>
+                              </w:rPr>
+                              <w:t>2</w:t>
                             </w:r>
                             <w:r>
                               <w:rPr>
@@ -158,7 +168,7 @@
                 <v:stroke joinstyle="miter"/>
                 <v:path gradientshapeok="t" o:connecttype="rect"/>
               </v:shapetype>
-              <v:shape id="Text Box 1" o:spid="_x0000_s1026" type="#_x0000_t202" style="position:absolute;margin-left:0;margin-top:540.35pt;width:438.1pt;height:208.7pt;z-index:251661312;visibility:visible;mso-wrap-style:square;mso-width-percent:0;mso-height-percent:0;mso-wrap-distance-left:9pt;mso-wrap-distance-top:0;mso-wrap-distance-right:9pt;mso-wrap-distance-bottom:0;mso-position-horizontal:center;mso-position-horizontal-relative:margin;mso-position-vertical:absolute;mso-position-vertical-relative:page;mso-width-percent:0;mso-height-percent:0;mso-width-relative:page;mso-height-relative:page;v-text-anchor:top" o:gfxdata="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" filled="f" stroked="f" strokeweight=".5pt">
+              <v:shape id="Text Box 1" o:spid="_x0000_s1026" type="#_x0000_t202" style="position:absolute;margin-left:0;margin-top:540.35pt;width:438.1pt;height:208.7pt;z-index:251661312;visibility:visible;mso-wrap-style:square;mso-width-percent:0;mso-height-percent:0;mso-wrap-distance-left:9pt;mso-wrap-distance-top:0;mso-wrap-distance-right:9pt;mso-wrap-distance-bottom:0;mso-position-horizontal:center;mso-position-horizontal-relative:margin;mso-position-vertical:absolute;mso-position-vertical-relative:page;mso-width-percent:0;mso-height-percent:0;mso-width-relative:page;mso-height-relative:page;v-text-anchor:top" o:gfxdata="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" filled="f" stroked="f" strokeweight=".5pt">
                 <v:textbox>
                   <w:txbxContent>
                     <w:p>
@@ -234,7 +244,17 @@
                           <w:sz w:val="96"/>
                           <w:szCs w:val="96"/>
                         </w:rPr>
-                        <w:t>v0.1</w:t>
+                        <w:t>v0.</w:t>
+                      </w:r>
+                      <w:r>
+                        <w:rPr>
+                          <w:b/>
+                          <w:color w:val="A5C9EB" w:themeColor="text2" w:themeTint="40"/>
+                          <w:spacing w:val="0"/>
+                          <w:sz w:val="96"/>
+                          <w:szCs w:val="96"/>
+                        </w:rPr>
+                        <w:t>2</w:t>
                       </w:r>
                       <w:r>
                         <w:rPr>
@@ -2775,7 +2795,7 @@
         </w:rPr>
         <w:lastRenderedPageBreak/>
         <w:drawing>
-          <wp:anchor distT="0" distB="0" distL="114300" distR="114300" simplePos="0" relativeHeight="251668480" behindDoc="1" locked="0" layoutInCell="1" allowOverlap="1" wp14:anchorId="29563FF6" wp14:editId="6C16D0FD">
+          <wp:anchor distT="0" distB="0" distL="114300" distR="114300" simplePos="0" relativeHeight="251668480" behindDoc="1" locked="0" layoutInCell="1" allowOverlap="1" wp14:anchorId="29563FF6" wp14:editId="521C5A01">
             <wp:simplePos x="0" y="0"/>
             <wp:positionH relativeFrom="column">
               <wp:posOffset>-914400</wp:posOffset>

</xml_diff>